<commit_message>
Fixed and updated Docs
</commit_message>
<xml_diff>
--- a/documentation/SPAM Vision Template.docx
+++ b/documentation/SPAM Vision Template.docx
@@ -841,7 +841,10 @@
         <w:t xml:space="preserve">your choice of either </w:t>
       </w:r>
       <w:r>
-        <w:t>one-way connection with your bank accounts or manual entry</w:t>
+        <w:t>speed-loading account history via our parsing engine</w:t>
+      </w:r>
+      <w:r>
+        <w:t xml:space="preserve"> or manual entry</w:t>
       </w:r>
     </w:p>
     <w:p>
@@ -897,7 +900,13 @@
         </w:numPr>
       </w:pPr>
       <w:r>
-        <w:t>automatic updates</w:t>
+        <w:t>easy</w:t>
+      </w:r>
+      <w:r>
+        <w:t xml:space="preserve"> updates</w:t>
+      </w:r>
+      <w:r>
+        <w:t xml:space="preserve"> of your account data</w:t>
       </w:r>
     </w:p>
     <w:p>
@@ -995,10 +1004,13 @@
         </w:numPr>
       </w:pPr>
       <w:r>
-        <w:t>automatic updates: one way transaction updates (bank-&gt;app) at a press of a button</w:t>
-      </w:r>
-      <w:r>
-        <w:t xml:space="preserve"> or at the start of the application</w:t>
+        <w:t>easy</w:t>
+      </w:r>
+      <w:r>
+        <w:t xml:space="preserve"> updates: </w:t>
+      </w:r>
+      <w:r>
+        <w:t>simple and fast updates of your account activity by parsing your bank-generated OTX files</w:t>
       </w:r>
     </w:p>
     <w:p>

</xml_diff>